<commit_message>
everything finished and ready to submit
</commit_message>
<xml_diff>
--- a/16833_hw2/writeup.docx
+++ b/16833_hw2/writeup.docx
@@ -2,6 +2,48 @@
 <file path=word/document.xml><?xml version="1.0" encoding="utf-8"?>
 <w:document xmlns:wpc="http://schemas.microsoft.com/office/word/2010/wordprocessingCanvas" xmlns:cx="http://schemas.microsoft.com/office/drawing/2014/chartex" xmlns:cx1="http://schemas.microsoft.com/office/drawing/2015/9/8/chartex" xmlns:cx2="http://schemas.microsoft.com/office/drawing/2015/10/21/chartex" xmlns:cx3="http://schemas.microsoft.com/office/drawing/2016/5/9/chartex" xmlns:cx4="http://schemas.microsoft.com/office/drawing/2016/5/10/chartex" xmlns:cx5="http://schemas.microsoft.com/office/drawing/2016/5/11/chartex" xmlns:cx6="http://schemas.microsoft.com/office/drawing/2016/5/12/chartex" xmlns:cx7="http://schemas.microsoft.com/office/drawing/2016/5/13/chartex" xmlns:cx8="http://schemas.microsoft.com/office/drawing/2016/5/14/chartex" xmlns:mc="http://schemas.openxmlformats.org/markup-compatibility/2006" xmlns:aink="http://schemas.microsoft.com/office/drawing/2016/ink" xmlns:am3d="http://schemas.microsoft.com/office/drawing/2017/model3d" xmlns:o="urn:schemas-microsoft-com:office:office" xmlns:r="http://schemas.openxmlformats.org/officeDocument/2006/relationships" xmlns:m="http://schemas.openxmlformats.org/officeDocument/2006/math" xmlns:v="urn:schemas-microsoft-com:vml" xmlns:wp14="http://schemas.microsoft.com/office/word/2010/wordprocessingDrawing" xmlns:wp="http://schemas.openxmlformats.org/drawingml/2006/wordprocessingDrawing" xmlns:w10="urn:schemas-microsoft-com:office:word" xmlns:w="http://schemas.openxmlformats.org/wordprocessingml/2006/main" xmlns:w14="http://schemas.microsoft.com/office/word/2010/wordml" xmlns:w15="http://schemas.microsoft.com/office/word/2012/wordml" xmlns:w16cid="http://schemas.microsoft.com/office/word/2016/wordml/cid" xmlns:w16se="http://schemas.microsoft.com/office/word/2015/wordml/symex" xmlns:wpg="http://schemas.microsoft.com/office/word/2010/wordprocessingGroup" xmlns:wpi="http://schemas.microsoft.com/office/word/2010/wordprocessingInk" xmlns:wne="http://schemas.microsoft.com/office/word/2006/wordml" xmlns:wps="http://schemas.microsoft.com/office/word/2010/wordprocessingShape" mc:Ignorable="w14 w15 w16se w16cid wp14">
   <w:body>
+    <w:p>
+      <w:pPr>
+        <w:pStyle w:val="NoSpacing"/>
+        <w:rPr>
+          <w:b/>
+        </w:rPr>
+      </w:pPr>
+      <w:r>
+        <w:rPr>
+          <w:b/>
+        </w:rPr>
+        <w:t>Introduction</w:t>
+      </w:r>
+    </w:p>
+    <w:p>
+      <w:pPr>
+        <w:pStyle w:val="NoSpacing"/>
+      </w:pPr>
+      <w:r>
+        <w:t>In this assignment we were tasked to implement a constrained version of the EKF-Slam algorithm. The first section answers some basic math and theory questions core to the algorithm. The next section goes over the implementation of the algorithm and initial results. The final section discusses what the results mean and the practical effects of various components of the algorithm.</w:t>
+      </w:r>
+    </w:p>
+    <w:p>
+      <w:pPr>
+        <w:pStyle w:val="NoSpacing"/>
+      </w:pPr>
+    </w:p>
+    <w:p>
+      <w:pPr>
+        <w:pStyle w:val="NoSpacing"/>
+      </w:pPr>
+      <w:r>
+        <w:t>Collaborators: Andrew Wong (awong2), David Robinson (davidr1)</w:t>
+      </w:r>
+      <w:bookmarkStart w:id="0" w:name="_GoBack"/>
+      <w:bookmarkEnd w:id="0"/>
+    </w:p>
+    <w:p>
+      <w:pPr>
+        <w:pStyle w:val="NoSpacing"/>
+      </w:pPr>
+    </w:p>
     <w:p>
       <w:pPr>
         <w:rPr>
@@ -4587,6 +4629,7 @@
         <w:rPr>
           <w:rFonts w:eastAsiaTheme="minorEastAsia"/>
         </w:rPr>
+        <w:lastRenderedPageBreak/>
         <w:t>We do not need to calculate the measurement Jacobian with respect to other landmarks because we are assuming that the landmarks are independent (i.e. one landmark does not tell us anything about the other landmarks.)</w:t>
       </w:r>
     </w:p>
@@ -4635,7 +4678,6 @@
         <w:rPr>
           <w:rFonts w:eastAsiaTheme="minorEastAsia"/>
         </w:rPr>
-        <w:lastRenderedPageBreak/>
         <w:br/>
       </w:r>
       <w:r>
@@ -4683,6 +4725,174 @@
           <w:rFonts w:eastAsiaTheme="minorEastAsia"/>
         </w:rPr>
       </w:pPr>
+      <m:oMath>
+        <m:sSub>
+          <m:sSubPr>
+            <m:ctrlPr>
+              <w:rPr>
+                <w:rFonts w:ascii="Cambria Math" w:eastAsiaTheme="minorEastAsia" w:hAnsi="Cambria Math"/>
+                <w:i/>
+              </w:rPr>
+            </m:ctrlPr>
+          </m:sSubPr>
+          <m:e>
+            <m:r>
+              <w:rPr>
+                <w:rFonts w:ascii="Cambria Math" w:eastAsiaTheme="minorEastAsia" w:hAnsi="Cambria Math"/>
+              </w:rPr>
+              <m:t>σ</m:t>
+            </m:r>
+          </m:e>
+          <m:sub>
+            <m:r>
+              <w:rPr>
+                <w:rFonts w:ascii="Cambria Math" w:eastAsiaTheme="minorEastAsia" w:hAnsi="Cambria Math"/>
+              </w:rPr>
+              <m:t>x</m:t>
+            </m:r>
+          </m:sub>
+        </m:sSub>
+        <m:r>
+          <w:rPr>
+            <w:rFonts w:ascii="Cambria Math" w:eastAsiaTheme="minorEastAsia" w:hAnsi="Cambria Math"/>
+          </w:rPr>
+          <m:t xml:space="preserve">=0.25, </m:t>
+        </m:r>
+        <m:sSub>
+          <m:sSubPr>
+            <m:ctrlPr>
+              <w:rPr>
+                <w:rFonts w:ascii="Cambria Math" w:eastAsiaTheme="minorEastAsia" w:hAnsi="Cambria Math"/>
+                <w:i/>
+              </w:rPr>
+            </m:ctrlPr>
+          </m:sSubPr>
+          <m:e>
+            <m:r>
+              <w:rPr>
+                <w:rFonts w:ascii="Cambria Math" w:eastAsiaTheme="minorEastAsia" w:hAnsi="Cambria Math"/>
+              </w:rPr>
+              <m:t>σ</m:t>
+            </m:r>
+          </m:e>
+          <m:sub>
+            <m:r>
+              <w:rPr>
+                <w:rFonts w:ascii="Cambria Math" w:eastAsiaTheme="minorEastAsia" w:hAnsi="Cambria Math"/>
+              </w:rPr>
+              <m:t>y</m:t>
+            </m:r>
+          </m:sub>
+        </m:sSub>
+        <m:r>
+          <w:rPr>
+            <w:rFonts w:ascii="Cambria Math" w:eastAsiaTheme="minorEastAsia" w:hAnsi="Cambria Math"/>
+          </w:rPr>
+          <m:t xml:space="preserve">=0.1, </m:t>
+        </m:r>
+        <m:sSub>
+          <m:sSubPr>
+            <m:ctrlPr>
+              <w:rPr>
+                <w:rFonts w:ascii="Cambria Math" w:eastAsiaTheme="minorEastAsia" w:hAnsi="Cambria Math"/>
+                <w:i/>
+              </w:rPr>
+            </m:ctrlPr>
+          </m:sSubPr>
+          <m:e>
+            <m:r>
+              <w:rPr>
+                <w:rFonts w:ascii="Cambria Math" w:eastAsiaTheme="minorEastAsia" w:hAnsi="Cambria Math"/>
+              </w:rPr>
+              <m:t>σ</m:t>
+            </m:r>
+          </m:e>
+          <m:sub>
+            <m:r>
+              <w:rPr>
+                <w:rFonts w:ascii="Cambria Math" w:eastAsiaTheme="minorEastAsia" w:hAnsi="Cambria Math"/>
+              </w:rPr>
+              <m:t>α</m:t>
+            </m:r>
+          </m:sub>
+        </m:sSub>
+        <m:r>
+          <w:rPr>
+            <w:rFonts w:ascii="Cambria Math" w:eastAsiaTheme="minorEastAsia" w:hAnsi="Cambria Math"/>
+          </w:rPr>
+          <m:t>=0.1</m:t>
+        </m:r>
+        <m:r>
+          <w:rPr>
+            <w:rFonts w:ascii="Cambria Math" w:eastAsiaTheme="minorEastAsia" w:hAnsi="Cambria Math"/>
+          </w:rPr>
+          <m:t xml:space="preserve">, </m:t>
+        </m:r>
+        <m:sSub>
+          <m:sSubPr>
+            <m:ctrlPr>
+              <w:rPr>
+                <w:rFonts w:ascii="Cambria Math" w:eastAsiaTheme="minorEastAsia" w:hAnsi="Cambria Math"/>
+                <w:i/>
+              </w:rPr>
+            </m:ctrlPr>
+          </m:sSubPr>
+          <m:e>
+            <m:r>
+              <w:rPr>
+                <w:rFonts w:ascii="Cambria Math" w:eastAsiaTheme="minorEastAsia" w:hAnsi="Cambria Math"/>
+              </w:rPr>
+              <m:t>σ</m:t>
+            </m:r>
+          </m:e>
+          <m:sub>
+            <m:r>
+              <w:rPr>
+                <w:rFonts w:ascii="Cambria Math" w:eastAsiaTheme="minorEastAsia" w:hAnsi="Cambria Math"/>
+              </w:rPr>
+              <m:t>β</m:t>
+            </m:r>
+          </m:sub>
+        </m:sSub>
+        <m:r>
+          <w:rPr>
+            <w:rFonts w:ascii="Cambria Math" w:eastAsiaTheme="minorEastAsia" w:hAnsi="Cambria Math"/>
+          </w:rPr>
+          <m:t xml:space="preserve">=0.01, </m:t>
+        </m:r>
+        <m:sSub>
+          <m:sSubPr>
+            <m:ctrlPr>
+              <w:rPr>
+                <w:rFonts w:ascii="Cambria Math" w:eastAsiaTheme="minorEastAsia" w:hAnsi="Cambria Math"/>
+                <w:i/>
+              </w:rPr>
+            </m:ctrlPr>
+          </m:sSubPr>
+          <m:e>
+            <m:r>
+              <w:rPr>
+                <w:rFonts w:ascii="Cambria Math" w:eastAsiaTheme="minorEastAsia" w:hAnsi="Cambria Math"/>
+              </w:rPr>
+              <m:t>σ</m:t>
+            </m:r>
+          </m:e>
+          <m:sub>
+            <m:r>
+              <w:rPr>
+                <w:rFonts w:ascii="Cambria Math" w:eastAsiaTheme="minorEastAsia" w:hAnsi="Cambria Math"/>
+              </w:rPr>
+              <m:t>r</m:t>
+            </m:r>
+          </m:sub>
+        </m:sSub>
+        <m:r>
+          <w:rPr>
+            <w:rFonts w:ascii="Cambria Math" w:eastAsiaTheme="minorEastAsia" w:hAnsi="Cambria Math"/>
+          </w:rPr>
+          <m:t>=0.08</m:t>
+        </m:r>
+      </m:oMath>
     </w:p>
     <w:p>
       <w:pPr>
@@ -4697,9 +4907,9 @@
           <w:noProof/>
         </w:rPr>
         <w:drawing>
-          <wp:inline distT="0" distB="0" distL="0" distR="0" wp14:anchorId="365026CF" wp14:editId="7DD4D35C">
-            <wp:extent cx="3589981" cy="2926080"/>
-            <wp:effectExtent l="0" t="0" r="0" b="7620"/>
+          <wp:inline distT="0" distB="0" distL="0" distR="0" wp14:anchorId="365026CF" wp14:editId="3F55F22C">
+            <wp:extent cx="2888813" cy="2354580"/>
+            <wp:effectExtent l="0" t="0" r="6985" b="7620"/>
             <wp:docPr id="1" name="Picture 1"/>
             <wp:cNvGraphicFramePr>
               <a:graphicFrameLocks xmlns:a="http://schemas.openxmlformats.org/drawingml/2006/main" noChangeAspect="1"/>
@@ -4720,7 +4930,7 @@
                   <pic:spPr>
                     <a:xfrm>
                       <a:off x="0" y="0"/>
-                      <a:ext cx="3598077" cy="2932679"/>
+                      <a:ext cx="2903783" cy="2366782"/>
                     </a:xfrm>
                     <a:prstGeom prst="rect">
                       <a:avLst/>
@@ -4768,6 +4978,114 @@
           <w:rFonts w:eastAsiaTheme="minorEastAsia"/>
         </w:rPr>
       </w:pPr>
+      <w:r>
+        <w:rPr>
+          <w:rFonts w:eastAsiaTheme="minorEastAsia"/>
+        </w:rPr>
+        <w:t xml:space="preserve">EKF-Slam relies on both </w:t>
+      </w:r>
+      <w:r>
+        <w:rPr>
+          <w:rFonts w:eastAsiaTheme="minorEastAsia"/>
+        </w:rPr>
+        <w:t xml:space="preserve">a control input to move the robot and measurement of landmarks to estimate where the robots position is. To start a prediction is made about where the robot is using a control input. Because we don’t live in a noiseless, errorless world we can’t be 100% confident that that control input is </w:t>
+      </w:r>
+      <w:proofErr w:type="gramStart"/>
+      <w:r>
+        <w:rPr>
+          <w:rFonts w:eastAsiaTheme="minorEastAsia"/>
+        </w:rPr>
+        <w:t>actually what</w:t>
+      </w:r>
+      <w:proofErr w:type="gramEnd"/>
+      <w:r>
+        <w:rPr>
+          <w:rFonts w:eastAsiaTheme="minorEastAsia"/>
+        </w:rPr>
+        <w:t xml:space="preserve"> happened, so we use a 2D gaussian to represent our estimated position with the mean being the exact prediction from the control input. </w:t>
+      </w:r>
+    </w:p>
+    <w:p>
+      <w:pPr>
+        <w:pStyle w:val="NoSpacing"/>
+        <w:ind w:left="720"/>
+        <w:rPr>
+          <w:rFonts w:eastAsiaTheme="minorEastAsia"/>
+        </w:rPr>
+      </w:pPr>
+      <w:r>
+        <w:rPr>
+          <w:rFonts w:eastAsiaTheme="minorEastAsia"/>
+        </w:rPr>
+        <w:t xml:space="preserve">Now we want to compensate for this uncertainty which we can do using landmark measurements. </w:t>
+      </w:r>
+      <w:r>
+        <w:rPr>
+          <w:rFonts w:eastAsiaTheme="minorEastAsia"/>
+        </w:rPr>
+        <w:t>First</w:t>
+      </w:r>
+      <w:r>
+        <w:rPr>
+          <w:rFonts w:eastAsiaTheme="minorEastAsia"/>
+        </w:rPr>
+        <w:t>,</w:t>
+      </w:r>
+      <w:r>
+        <w:rPr>
+          <w:rFonts w:eastAsiaTheme="minorEastAsia"/>
+        </w:rPr>
+        <w:t xml:space="preserve"> we make a prediction about where the landmarks should be based on our previous measurements and the robots predicted new pose.</w:t>
+      </w:r>
+      <w:r>
+        <w:rPr>
+          <w:rFonts w:eastAsiaTheme="minorEastAsia"/>
+        </w:rPr>
+        <w:t xml:space="preserve"> Then we read in what the measurements </w:t>
+      </w:r>
+      <w:proofErr w:type="gramStart"/>
+      <w:r>
+        <w:rPr>
+          <w:rFonts w:eastAsiaTheme="minorEastAsia"/>
+        </w:rPr>
+        <w:t>actually were</w:t>
+      </w:r>
+      <w:proofErr w:type="gramEnd"/>
+      <w:r>
+        <w:rPr>
+          <w:rFonts w:eastAsiaTheme="minorEastAsia"/>
+        </w:rPr>
+        <w:t xml:space="preserve"> and compare the actual measurements to our predicted measurements. Again, because we don’t live in a perfect world, we end up with an estimated area of possibilities, represented again by an uncertainty ellipse.</w:t>
+      </w:r>
+    </w:p>
+    <w:p>
+      <w:pPr>
+        <w:pStyle w:val="NoSpacing"/>
+        <w:ind w:left="720"/>
+        <w:rPr>
+          <w:rFonts w:eastAsiaTheme="minorEastAsia"/>
+        </w:rPr>
+      </w:pPr>
+      <w:r>
+        <w:rPr>
+          <w:rFonts w:eastAsiaTheme="minorEastAsia"/>
+        </w:rPr>
+        <w:t xml:space="preserve">The last step is to compare the uncertainty ellipse of the predicted state from odometry and predicted state from the measurement and decide where the robot might actually be, usually somewhere in between. How much we </w:t>
+      </w:r>
+      <w:proofErr w:type="gramStart"/>
+      <w:r>
+        <w:rPr>
+          <w:rFonts w:eastAsiaTheme="minorEastAsia"/>
+        </w:rPr>
+        <w:t>actually trust</w:t>
+      </w:r>
+      <w:proofErr w:type="gramEnd"/>
+      <w:r>
+        <w:rPr>
+          <w:rFonts w:eastAsiaTheme="minorEastAsia"/>
+        </w:rPr>
+        <w:t xml:space="preserve"> all of these measurements is a design choice made at the beginning based on prior knowledge of sensor accuracy.</w:t>
+      </w:r>
     </w:p>
     <w:p>
       <w:pPr>
@@ -4844,6 +5162,7 @@
         <w:rPr>
           <w:rFonts w:eastAsiaTheme="minorEastAsia"/>
         </w:rPr>
+        <w:lastRenderedPageBreak/>
         <w:t>Mahalanobis</w:t>
       </w:r>
       <w:proofErr w:type="spellEnd"/>
@@ -4877,8 +5196,6 @@
           <w:rFonts w:eastAsiaTheme="minorEastAsia"/>
         </w:rPr>
       </w:pPr>
-      <w:bookmarkStart w:id="0" w:name="_GoBack"/>
-      <w:bookmarkEnd w:id="0"/>
       <w:r>
         <w:rPr>
           <w:rFonts w:eastAsiaTheme="minorEastAsia"/>
@@ -4911,17 +5228,1814 @@
         </w:rPr>
         <w:t xml:space="preserve"> distance shows us effectively how many standard deviations away from the ground truth the prediction is.</w:t>
       </w:r>
+      <w:r>
+        <w:rPr>
+          <w:rFonts w:eastAsiaTheme="minorEastAsia"/>
+        </w:rPr>
+        <w:br w:type="page"/>
+      </w:r>
     </w:p>
     <w:p>
       <w:pPr>
         <w:pStyle w:val="NoSpacing"/>
         <w:rPr>
           <w:rFonts w:eastAsiaTheme="minorEastAsia"/>
+          <w:b/>
+        </w:rPr>
+      </w:pPr>
+      <w:r>
+        <w:rPr>
+          <w:rFonts w:eastAsiaTheme="minorEastAsia"/>
+          <w:b/>
+        </w:rPr>
+        <w:lastRenderedPageBreak/>
+        <w:t>Discussion</w:t>
+      </w:r>
+    </w:p>
+    <w:p>
+      <w:pPr>
+        <w:pStyle w:val="NoSpacing"/>
+        <w:numPr>
+          <w:ilvl w:val="0"/>
+          <w:numId w:val="4"/>
+        </w:numPr>
+        <w:rPr>
+          <w:rFonts w:eastAsiaTheme="minorEastAsia"/>
+        </w:rPr>
+      </w:pPr>
+      <w:r>
+        <w:rPr>
+          <w:rFonts w:eastAsiaTheme="minorEastAsia"/>
+        </w:rPr>
+        <w:t xml:space="preserve">The landmark covariance matrix is initialized with all </w:t>
+      </w:r>
+      <w:r>
+        <w:rPr>
+          <w:rFonts w:eastAsiaTheme="minorEastAsia"/>
+        </w:rPr>
+        <w:t xml:space="preserve">0’s off the diagonal. This encodes the initial assumption that </w:t>
+      </w:r>
+      <w:proofErr w:type="gramStart"/>
+      <w:r>
+        <w:rPr>
+          <w:rFonts w:eastAsiaTheme="minorEastAsia"/>
+        </w:rPr>
+        <w:t>all of</w:t>
+      </w:r>
+      <w:proofErr w:type="gramEnd"/>
+      <w:r>
+        <w:rPr>
+          <w:rFonts w:eastAsiaTheme="minorEastAsia"/>
+        </w:rPr>
+        <w:t xml:space="preserve"> the landmarks are independent. As the robot moves along it’s loop and the Kalman filter continues updating, the algorithm is effectively learning that the independence assumption is not true, and that one landmark measurement does in fact give you information about the other measurements. Essentially, the algorithm learns that the landmarks are static and unchanging.</w:t>
+      </w:r>
+    </w:p>
+    <w:p>
+      <w:pPr>
+        <w:pStyle w:val="NoSpacing"/>
+        <w:ind w:left="720"/>
+        <w:rPr>
+          <w:rFonts w:eastAsiaTheme="minorEastAsia"/>
+        </w:rPr>
+      </w:pPr>
+      <w:r>
+        <w:rPr>
+          <w:rFonts w:eastAsiaTheme="minorEastAsia"/>
+        </w:rPr>
+        <w:t>When building the full covariance matrix, it is assumed that the robot’s location does not tell us anything about the landmarks location and vice versa.</w:t>
+      </w:r>
+    </w:p>
+    <w:p>
+      <w:pPr>
+        <w:pStyle w:val="NoSpacing"/>
+        <w:numPr>
+          <w:ilvl w:val="0"/>
+          <w:numId w:val="4"/>
+        </w:numPr>
+        <w:rPr>
+          <w:rFonts w:eastAsiaTheme="minorEastAsia"/>
+        </w:rPr>
+      </w:pPr>
+      <w:r>
+        <w:rPr>
+          <w:rFonts w:eastAsiaTheme="minorEastAsia"/>
+        </w:rPr>
+        <w:t>When we fix the initial pose covariances and adjust the measurement covariances, somewhat predictably, the main thing that changes is our estimate uncertainty of the landmark locations</w:t>
+      </w:r>
+      <w:r>
+        <w:rPr>
+          <w:rFonts w:eastAsiaTheme="minorEastAsia"/>
+        </w:rPr>
+        <w:t>. When we increase the covariances, our uncertainty ellipses grow as we are inherently stating that we are not confident in the measurements being read in. This effect propagates to our pose estimate as we can’t as confidently use the landmark locations for reference, so we aren’t as confident in the robot’s position. Decreasing the values of the measurement covariances has the opposite effect. However, if we drop them too low, the algorithm becomes overconfident and starts making predictions that aren’t correct while believing that they are.</w:t>
+      </w:r>
+    </w:p>
+    <w:p>
+      <w:pPr>
+        <w:pStyle w:val="NoSpacing"/>
+        <w:ind w:left="720"/>
+        <w:rPr>
+          <w:rFonts w:eastAsiaTheme="minorEastAsia"/>
+        </w:rPr>
+      </w:pPr>
+      <w:r>
+        <w:rPr>
+          <w:rFonts w:eastAsiaTheme="minorEastAsia"/>
+        </w:rPr>
+        <w:t xml:space="preserve">Conversely, fixing the measurement covariances and adjusting pose covariances mainly effects the robots pose estimates. Similar to above, increasing the covariances increases uncertainty so the ellipses get much bigger. Decrease the covariances and the uncertainty ellipses get much smaller. </w:t>
+      </w:r>
+    </w:p>
+    <w:tbl>
+      <w:tblPr>
+        <w:tblStyle w:val="TableGrid"/>
+        <w:tblW w:w="0" w:type="auto"/>
+        <w:tblInd w:w="720" w:type="dxa"/>
+        <w:tblLook w:val="04A0" w:firstRow="1" w:lastRow="0" w:firstColumn="1" w:lastColumn="0" w:noHBand="0" w:noVBand="1"/>
+      </w:tblPr>
+      <w:tblGrid>
+        <w:gridCol w:w="4318"/>
+        <w:gridCol w:w="4312"/>
+      </w:tblGrid>
+      <w:tr>
+        <w:tc>
+          <w:tcPr>
+            <w:tcW w:w="4675" w:type="dxa"/>
+            <w:tcBorders>
+              <w:right w:val="single" w:sz="18" w:space="0" w:color="auto"/>
+            </w:tcBorders>
+          </w:tcPr>
+          <w:p>
+            <w:pPr>
+              <w:pStyle w:val="NoSpacing"/>
+              <w:jc w:val="center"/>
+              <w:rPr>
+                <w:rFonts w:eastAsiaTheme="minorEastAsia"/>
+                <w:b/>
+              </w:rPr>
+            </w:pPr>
+            <w:r>
+              <w:rPr>
+                <w:rFonts w:eastAsiaTheme="minorEastAsia"/>
+                <w:b/>
+              </w:rPr>
+              <w:t xml:space="preserve">Fixed: </w:t>
+            </w:r>
+            <m:oMath>
+              <m:sSub>
+                <m:sSubPr>
+                  <m:ctrlPr>
+                    <w:rPr>
+                      <w:rFonts w:ascii="Cambria Math" w:eastAsiaTheme="minorEastAsia" w:hAnsi="Cambria Math"/>
+                      <w:b/>
+                      <w:i/>
+                    </w:rPr>
+                  </m:ctrlPr>
+                </m:sSubPr>
+                <m:e>
+                  <m:r>
+                    <m:rPr>
+                      <m:sty m:val="bi"/>
+                    </m:rPr>
+                    <w:rPr>
+                      <w:rFonts w:ascii="Cambria Math" w:eastAsiaTheme="minorEastAsia" w:hAnsi="Cambria Math"/>
+                    </w:rPr>
+                    <m:t>σ</m:t>
+                  </m:r>
+                </m:e>
+                <m:sub>
+                  <m:r>
+                    <m:rPr>
+                      <m:sty m:val="bi"/>
+                    </m:rPr>
+                    <w:rPr>
+                      <w:rFonts w:ascii="Cambria Math" w:eastAsiaTheme="minorEastAsia" w:hAnsi="Cambria Math"/>
+                    </w:rPr>
+                    <m:t>x</m:t>
+                  </m:r>
+                </m:sub>
+              </m:sSub>
+              <m:r>
+                <m:rPr>
+                  <m:sty m:val="bi"/>
+                </m:rPr>
+                <w:rPr>
+                  <w:rFonts w:ascii="Cambria Math" w:eastAsiaTheme="minorEastAsia" w:hAnsi="Cambria Math"/>
+                </w:rPr>
+                <m:t xml:space="preserve">=0.25, </m:t>
+              </m:r>
+              <m:sSub>
+                <m:sSubPr>
+                  <m:ctrlPr>
+                    <w:rPr>
+                      <w:rFonts w:ascii="Cambria Math" w:eastAsiaTheme="minorEastAsia" w:hAnsi="Cambria Math"/>
+                      <w:b/>
+                      <w:i/>
+                    </w:rPr>
+                  </m:ctrlPr>
+                </m:sSubPr>
+                <m:e>
+                  <m:r>
+                    <m:rPr>
+                      <m:sty m:val="bi"/>
+                    </m:rPr>
+                    <w:rPr>
+                      <w:rFonts w:ascii="Cambria Math" w:eastAsiaTheme="minorEastAsia" w:hAnsi="Cambria Math"/>
+                    </w:rPr>
+                    <m:t>σ</m:t>
+                  </m:r>
+                </m:e>
+                <m:sub>
+                  <m:r>
+                    <m:rPr>
+                      <m:sty m:val="bi"/>
+                    </m:rPr>
+                    <w:rPr>
+                      <w:rFonts w:ascii="Cambria Math" w:eastAsiaTheme="minorEastAsia" w:hAnsi="Cambria Math"/>
+                    </w:rPr>
+                    <m:t>y</m:t>
+                  </m:r>
+                </m:sub>
+              </m:sSub>
+              <m:r>
+                <m:rPr>
+                  <m:sty m:val="bi"/>
+                </m:rPr>
+                <w:rPr>
+                  <w:rFonts w:ascii="Cambria Math" w:eastAsiaTheme="minorEastAsia" w:hAnsi="Cambria Math"/>
+                </w:rPr>
+                <m:t xml:space="preserve">=0.1, </m:t>
+              </m:r>
+              <m:sSub>
+                <m:sSubPr>
+                  <m:ctrlPr>
+                    <w:rPr>
+                      <w:rFonts w:ascii="Cambria Math" w:eastAsiaTheme="minorEastAsia" w:hAnsi="Cambria Math"/>
+                      <w:b/>
+                      <w:i/>
+                    </w:rPr>
+                  </m:ctrlPr>
+                </m:sSubPr>
+                <m:e>
+                  <m:r>
+                    <m:rPr>
+                      <m:sty m:val="bi"/>
+                    </m:rPr>
+                    <w:rPr>
+                      <w:rFonts w:ascii="Cambria Math" w:eastAsiaTheme="minorEastAsia" w:hAnsi="Cambria Math"/>
+                    </w:rPr>
+                    <m:t>σ</m:t>
+                  </m:r>
+                </m:e>
+                <m:sub>
+                  <m:r>
+                    <m:rPr>
+                      <m:sty m:val="bi"/>
+                    </m:rPr>
+                    <w:rPr>
+                      <w:rFonts w:ascii="Cambria Math" w:eastAsiaTheme="minorEastAsia" w:hAnsi="Cambria Math"/>
+                    </w:rPr>
+                    <m:t>α</m:t>
+                  </m:r>
+                </m:sub>
+              </m:sSub>
+              <m:r>
+                <m:rPr>
+                  <m:sty m:val="bi"/>
+                </m:rPr>
+                <w:rPr>
+                  <w:rFonts w:ascii="Cambria Math" w:eastAsiaTheme="minorEastAsia" w:hAnsi="Cambria Math"/>
+                </w:rPr>
+                <m:t>=0.1</m:t>
+              </m:r>
+            </m:oMath>
+          </w:p>
+        </w:tc>
+        <w:tc>
+          <w:tcPr>
+            <w:tcW w:w="4675" w:type="dxa"/>
+            <w:tcBorders>
+              <w:left w:val="single" w:sz="18" w:space="0" w:color="auto"/>
+            </w:tcBorders>
+          </w:tcPr>
+          <w:p>
+            <w:pPr>
+              <w:pStyle w:val="NoSpacing"/>
+              <w:jc w:val="center"/>
+              <w:rPr>
+                <w:rFonts w:eastAsiaTheme="minorEastAsia"/>
+                <w:b/>
+              </w:rPr>
+            </w:pPr>
+            <w:r>
+              <w:rPr>
+                <w:rFonts w:eastAsiaTheme="minorEastAsia"/>
+                <w:b/>
+              </w:rPr>
+              <w:t xml:space="preserve">Fixed: </w:t>
+            </w:r>
+            <m:oMath>
+              <m:sSub>
+                <m:sSubPr>
+                  <m:ctrlPr>
+                    <w:rPr>
+                      <w:rFonts w:ascii="Cambria Math" w:eastAsiaTheme="minorEastAsia" w:hAnsi="Cambria Math"/>
+                      <w:b/>
+                      <w:i/>
+                    </w:rPr>
+                  </m:ctrlPr>
+                </m:sSubPr>
+                <m:e>
+                  <m:r>
+                    <m:rPr>
+                      <m:sty m:val="bi"/>
+                    </m:rPr>
+                    <w:rPr>
+                      <w:rFonts w:ascii="Cambria Math" w:eastAsiaTheme="minorEastAsia" w:hAnsi="Cambria Math"/>
+                    </w:rPr>
+                    <m:t>σ</m:t>
+                  </m:r>
+                </m:e>
+                <m:sub>
+                  <m:r>
+                    <m:rPr>
+                      <m:sty m:val="bi"/>
+                    </m:rPr>
+                    <w:rPr>
+                      <w:rFonts w:ascii="Cambria Math" w:eastAsiaTheme="minorEastAsia" w:hAnsi="Cambria Math"/>
+                    </w:rPr>
+                    <m:t>β</m:t>
+                  </m:r>
+                </m:sub>
+              </m:sSub>
+              <m:r>
+                <m:rPr>
+                  <m:sty m:val="bi"/>
+                </m:rPr>
+                <w:rPr>
+                  <w:rFonts w:ascii="Cambria Math" w:eastAsiaTheme="minorEastAsia" w:hAnsi="Cambria Math"/>
+                </w:rPr>
+                <m:t xml:space="preserve">=0.01, </m:t>
+              </m:r>
+              <m:sSub>
+                <m:sSubPr>
+                  <m:ctrlPr>
+                    <w:rPr>
+                      <w:rFonts w:ascii="Cambria Math" w:eastAsiaTheme="minorEastAsia" w:hAnsi="Cambria Math"/>
+                      <w:b/>
+                      <w:i/>
+                    </w:rPr>
+                  </m:ctrlPr>
+                </m:sSubPr>
+                <m:e>
+                  <m:r>
+                    <m:rPr>
+                      <m:sty m:val="bi"/>
+                    </m:rPr>
+                    <w:rPr>
+                      <w:rFonts w:ascii="Cambria Math" w:eastAsiaTheme="minorEastAsia" w:hAnsi="Cambria Math"/>
+                    </w:rPr>
+                    <m:t>σ</m:t>
+                  </m:r>
+                </m:e>
+                <m:sub>
+                  <m:r>
+                    <m:rPr>
+                      <m:sty m:val="bi"/>
+                    </m:rPr>
+                    <w:rPr>
+                      <w:rFonts w:ascii="Cambria Math" w:eastAsiaTheme="minorEastAsia" w:hAnsi="Cambria Math"/>
+                    </w:rPr>
+                    <m:t>r</m:t>
+                  </m:r>
+                </m:sub>
+              </m:sSub>
+              <m:r>
+                <m:rPr>
+                  <m:sty m:val="bi"/>
+                </m:rPr>
+                <w:rPr>
+                  <w:rFonts w:ascii="Cambria Math" w:eastAsiaTheme="minorEastAsia" w:hAnsi="Cambria Math"/>
+                </w:rPr>
+                <m:t>=0.08</m:t>
+              </m:r>
+            </m:oMath>
+          </w:p>
+        </w:tc>
+      </w:tr>
+      <w:tr>
+        <w:tc>
+          <w:tcPr>
+            <w:tcW w:w="4675" w:type="dxa"/>
+            <w:tcBorders>
+              <w:right w:val="single" w:sz="18" w:space="0" w:color="auto"/>
+            </w:tcBorders>
+          </w:tcPr>
+          <w:p>
+            <w:pPr>
+              <w:pStyle w:val="NoSpacing"/>
+              <w:jc w:val="center"/>
+              <w:rPr>
+                <w:rFonts w:eastAsiaTheme="minorEastAsia"/>
+              </w:rPr>
+            </w:pPr>
+            <w:r>
+              <w:rPr>
+                <w:noProof/>
+              </w:rPr>
+              <w:drawing>
+                <wp:inline distT="0" distB="0" distL="0" distR="0" wp14:anchorId="48723EB6" wp14:editId="53EF8A07">
+                  <wp:extent cx="1615819" cy="1371600"/>
+                  <wp:effectExtent l="0" t="0" r="3810" b="0"/>
+                  <wp:docPr id="2" name="Picture 2"/>
+                  <wp:cNvGraphicFramePr>
+                    <a:graphicFrameLocks xmlns:a="http://schemas.openxmlformats.org/drawingml/2006/main" noChangeAspect="1"/>
+                  </wp:cNvGraphicFramePr>
+                  <a:graphic xmlns:a="http://schemas.openxmlformats.org/drawingml/2006/main">
+                    <a:graphicData uri="http://schemas.openxmlformats.org/drawingml/2006/picture">
+                      <pic:pic xmlns:pic="http://schemas.openxmlformats.org/drawingml/2006/picture">
+                        <pic:nvPicPr>
+                          <pic:cNvPr id="0" name="Picture 1"/>
+                          <pic:cNvPicPr>
+                            <a:picLocks noChangeAspect="1" noChangeArrowheads="1"/>
+                          </pic:cNvPicPr>
+                        </pic:nvPicPr>
+                        <pic:blipFill rotWithShape="1">
+                          <a:blip r:embed="rId8" cstate="print">
+                            <a:extLst>
+                              <a:ext uri="{28A0092B-C50C-407E-A947-70E740481C1C}">
+                                <a14:useLocalDpi xmlns:a14="http://schemas.microsoft.com/office/drawing/2010/main" val="0"/>
+                              </a:ext>
+                            </a:extLst>
+                          </a:blip>
+                          <a:srcRect r="14436"/>
+                          <a:stretch/>
+                        </pic:blipFill>
+                        <pic:spPr bwMode="auto">
+                          <a:xfrm>
+                            <a:off x="0" y="0"/>
+                            <a:ext cx="1615819" cy="1371600"/>
+                          </a:xfrm>
+                          <a:prstGeom prst="rect">
+                            <a:avLst/>
+                          </a:prstGeom>
+                          <a:noFill/>
+                          <a:ln>
+                            <a:noFill/>
+                          </a:ln>
+                          <a:extLst>
+                            <a:ext uri="{53640926-AAD7-44D8-BBD7-CCE9431645EC}">
+                              <a14:shadowObscured xmlns:a14="http://schemas.microsoft.com/office/drawing/2010/main"/>
+                            </a:ext>
+                          </a:extLst>
+                        </pic:spPr>
+                      </pic:pic>
+                    </a:graphicData>
+                  </a:graphic>
+                </wp:inline>
+              </w:drawing>
+            </w:r>
+          </w:p>
+          <w:p>
+            <w:pPr>
+              <w:pStyle w:val="NoSpacing"/>
+              <w:jc w:val="center"/>
+              <w:rPr>
+                <w:rFonts w:eastAsiaTheme="minorEastAsia"/>
+              </w:rPr>
+            </w:pPr>
+            <m:oMathPara>
+              <m:oMath>
+                <m:sSub>
+                  <m:sSubPr>
+                    <m:ctrlPr>
+                      <w:rPr>
+                        <w:rFonts w:ascii="Cambria Math" w:eastAsiaTheme="minorEastAsia" w:hAnsi="Cambria Math"/>
+                        <w:i/>
+                      </w:rPr>
+                    </m:ctrlPr>
+                  </m:sSubPr>
+                  <m:e>
+                    <m:r>
+                      <w:rPr>
+                        <w:rFonts w:ascii="Cambria Math" w:eastAsiaTheme="minorEastAsia" w:hAnsi="Cambria Math"/>
+                      </w:rPr>
+                      <m:t>σ</m:t>
+                    </m:r>
+                  </m:e>
+                  <m:sub>
+                    <m:r>
+                      <w:rPr>
+                        <w:rFonts w:ascii="Cambria Math" w:eastAsiaTheme="minorEastAsia" w:hAnsi="Cambria Math"/>
+                      </w:rPr>
+                      <m:t>β</m:t>
+                    </m:r>
+                  </m:sub>
+                </m:sSub>
+                <m:r>
+                  <w:rPr>
+                    <w:rFonts w:ascii="Cambria Math" w:eastAsiaTheme="minorEastAsia" w:hAnsi="Cambria Math"/>
+                  </w:rPr>
+                  <m:t xml:space="preserve">=0.1, </m:t>
+                </m:r>
+                <m:sSub>
+                  <m:sSubPr>
+                    <m:ctrlPr>
+                      <w:rPr>
+                        <w:rFonts w:ascii="Cambria Math" w:eastAsiaTheme="minorEastAsia" w:hAnsi="Cambria Math"/>
+                        <w:i/>
+                      </w:rPr>
+                    </m:ctrlPr>
+                  </m:sSubPr>
+                  <m:e>
+                    <m:r>
+                      <w:rPr>
+                        <w:rFonts w:ascii="Cambria Math" w:eastAsiaTheme="minorEastAsia" w:hAnsi="Cambria Math"/>
+                      </w:rPr>
+                      <m:t>σ</m:t>
+                    </m:r>
+                  </m:e>
+                  <m:sub>
+                    <m:r>
+                      <w:rPr>
+                        <w:rFonts w:ascii="Cambria Math" w:eastAsiaTheme="minorEastAsia" w:hAnsi="Cambria Math"/>
+                      </w:rPr>
+                      <m:t>r</m:t>
+                    </m:r>
+                  </m:sub>
+                </m:sSub>
+                <m:r>
+                  <w:rPr>
+                    <w:rFonts w:ascii="Cambria Math" w:eastAsiaTheme="minorEastAsia" w:hAnsi="Cambria Math"/>
+                  </w:rPr>
+                  <m:t>=0.1</m:t>
+                </m:r>
+              </m:oMath>
+            </m:oMathPara>
+          </w:p>
+        </w:tc>
+        <w:tc>
+          <w:tcPr>
+            <w:tcW w:w="4675" w:type="dxa"/>
+            <w:tcBorders>
+              <w:left w:val="single" w:sz="18" w:space="0" w:color="auto"/>
+            </w:tcBorders>
+          </w:tcPr>
+          <w:p>
+            <w:pPr>
+              <w:pStyle w:val="NoSpacing"/>
+              <w:jc w:val="center"/>
+              <w:rPr>
+                <w:rFonts w:eastAsiaTheme="minorEastAsia"/>
+              </w:rPr>
+            </w:pPr>
+            <w:r>
+              <w:rPr>
+                <w:noProof/>
+              </w:rPr>
+              <w:drawing>
+                <wp:inline distT="0" distB="0" distL="0" distR="0" wp14:anchorId="2F5806D6" wp14:editId="59262558">
+                  <wp:extent cx="1687240" cy="1371600"/>
+                  <wp:effectExtent l="0" t="0" r="8255" b="0"/>
+                  <wp:docPr id="7" name="Picture 7"/>
+                  <wp:cNvGraphicFramePr>
+                    <a:graphicFrameLocks xmlns:a="http://schemas.openxmlformats.org/drawingml/2006/main" noChangeAspect="1"/>
+                  </wp:cNvGraphicFramePr>
+                  <a:graphic xmlns:a="http://schemas.openxmlformats.org/drawingml/2006/main">
+                    <a:graphicData uri="http://schemas.openxmlformats.org/drawingml/2006/picture">
+                      <pic:pic xmlns:pic="http://schemas.openxmlformats.org/drawingml/2006/picture">
+                        <pic:nvPicPr>
+                          <pic:cNvPr id="0" name="Picture 14"/>
+                          <pic:cNvPicPr>
+                            <a:picLocks noChangeAspect="1" noChangeArrowheads="1"/>
+                          </pic:cNvPicPr>
+                        </pic:nvPicPr>
+                        <pic:blipFill>
+                          <a:blip r:embed="rId9" cstate="print">
+                            <a:extLst>
+                              <a:ext uri="{28A0092B-C50C-407E-A947-70E740481C1C}">
+                                <a14:useLocalDpi xmlns:a14="http://schemas.microsoft.com/office/drawing/2010/main" val="0"/>
+                              </a:ext>
+                            </a:extLst>
+                          </a:blip>
+                          <a:srcRect/>
+                          <a:stretch>
+                            <a:fillRect/>
+                          </a:stretch>
+                        </pic:blipFill>
+                        <pic:spPr bwMode="auto">
+                          <a:xfrm>
+                            <a:off x="0" y="0"/>
+                            <a:ext cx="1687240" cy="1371600"/>
+                          </a:xfrm>
+                          <a:prstGeom prst="rect">
+                            <a:avLst/>
+                          </a:prstGeom>
+                          <a:noFill/>
+                          <a:ln>
+                            <a:noFill/>
+                          </a:ln>
+                        </pic:spPr>
+                      </pic:pic>
+                    </a:graphicData>
+                  </a:graphic>
+                </wp:inline>
+              </w:drawing>
+            </w:r>
+          </w:p>
+          <w:p>
+            <w:pPr>
+              <w:pStyle w:val="NoSpacing"/>
+              <w:jc w:val="center"/>
+              <w:rPr>
+                <w:rFonts w:eastAsiaTheme="minorEastAsia"/>
+              </w:rPr>
+            </w:pPr>
+            <m:oMathPara>
+              <m:oMath>
+                <m:sSub>
+                  <m:sSubPr>
+                    <m:ctrlPr>
+                      <w:rPr>
+                        <w:rFonts w:ascii="Cambria Math" w:eastAsiaTheme="minorEastAsia" w:hAnsi="Cambria Math"/>
+                        <w:i/>
+                      </w:rPr>
+                    </m:ctrlPr>
+                  </m:sSubPr>
+                  <m:e>
+                    <m:r>
+                      <w:rPr>
+                        <w:rFonts w:ascii="Cambria Math" w:eastAsiaTheme="minorEastAsia" w:hAnsi="Cambria Math"/>
+                      </w:rPr>
+                      <m:t>σ</m:t>
+                    </m:r>
+                  </m:e>
+                  <m:sub>
+                    <m:r>
+                      <w:rPr>
+                        <w:rFonts w:ascii="Cambria Math" w:eastAsiaTheme="minorEastAsia" w:hAnsi="Cambria Math"/>
+                      </w:rPr>
+                      <m:t>x</m:t>
+                    </m:r>
+                  </m:sub>
+                </m:sSub>
+                <m:r>
+                  <w:rPr>
+                    <w:rFonts w:ascii="Cambria Math" w:eastAsiaTheme="minorEastAsia" w:hAnsi="Cambria Math"/>
+                  </w:rPr>
+                  <m:t xml:space="preserve">=0.1, </m:t>
+                </m:r>
+                <m:sSub>
+                  <m:sSubPr>
+                    <m:ctrlPr>
+                      <w:rPr>
+                        <w:rFonts w:ascii="Cambria Math" w:eastAsiaTheme="minorEastAsia" w:hAnsi="Cambria Math"/>
+                        <w:i/>
+                      </w:rPr>
+                    </m:ctrlPr>
+                  </m:sSubPr>
+                  <m:e>
+                    <m:r>
+                      <w:rPr>
+                        <w:rFonts w:ascii="Cambria Math" w:eastAsiaTheme="minorEastAsia" w:hAnsi="Cambria Math"/>
+                      </w:rPr>
+                      <m:t>σ</m:t>
+                    </m:r>
+                  </m:e>
+                  <m:sub>
+                    <m:r>
+                      <w:rPr>
+                        <w:rFonts w:ascii="Cambria Math" w:eastAsiaTheme="minorEastAsia" w:hAnsi="Cambria Math"/>
+                      </w:rPr>
+                      <m:t>y</m:t>
+                    </m:r>
+                  </m:sub>
+                </m:sSub>
+                <m:r>
+                  <w:rPr>
+                    <w:rFonts w:ascii="Cambria Math" w:eastAsiaTheme="minorEastAsia" w:hAnsi="Cambria Math"/>
+                  </w:rPr>
+                  <m:t xml:space="preserve">=0.1, </m:t>
+                </m:r>
+                <m:sSub>
+                  <m:sSubPr>
+                    <m:ctrlPr>
+                      <w:rPr>
+                        <w:rFonts w:ascii="Cambria Math" w:eastAsiaTheme="minorEastAsia" w:hAnsi="Cambria Math"/>
+                        <w:i/>
+                      </w:rPr>
+                    </m:ctrlPr>
+                  </m:sSubPr>
+                  <m:e>
+                    <m:r>
+                      <w:rPr>
+                        <w:rFonts w:ascii="Cambria Math" w:eastAsiaTheme="minorEastAsia" w:hAnsi="Cambria Math"/>
+                      </w:rPr>
+                      <m:t>σ</m:t>
+                    </m:r>
+                  </m:e>
+                  <m:sub>
+                    <m:r>
+                      <w:rPr>
+                        <w:rFonts w:ascii="Cambria Math" w:eastAsiaTheme="minorEastAsia" w:hAnsi="Cambria Math"/>
+                      </w:rPr>
+                      <m:t>α</m:t>
+                    </m:r>
+                  </m:sub>
+                </m:sSub>
+                <m:r>
+                  <w:rPr>
+                    <w:rFonts w:ascii="Cambria Math" w:eastAsiaTheme="minorEastAsia" w:hAnsi="Cambria Math"/>
+                  </w:rPr>
+                  <m:t>=0.1</m:t>
+                </m:r>
+              </m:oMath>
+            </m:oMathPara>
+          </w:p>
+        </w:tc>
+      </w:tr>
+      <w:tr>
+        <w:tc>
+          <w:tcPr>
+            <w:tcW w:w="4675" w:type="dxa"/>
+            <w:tcBorders>
+              <w:right w:val="single" w:sz="18" w:space="0" w:color="auto"/>
+            </w:tcBorders>
+          </w:tcPr>
+          <w:p>
+            <w:pPr>
+              <w:pStyle w:val="NoSpacing"/>
+              <w:jc w:val="center"/>
+              <w:rPr>
+                <w:rFonts w:eastAsiaTheme="minorEastAsia"/>
+              </w:rPr>
+            </w:pPr>
+            <w:r>
+              <w:rPr>
+                <w:noProof/>
+              </w:rPr>
+              <w:drawing>
+                <wp:inline distT="0" distB="0" distL="0" distR="0" wp14:anchorId="6497FA2D" wp14:editId="6FDC6751">
+                  <wp:extent cx="1736021" cy="1371600"/>
+                  <wp:effectExtent l="0" t="0" r="0" b="0"/>
+                  <wp:docPr id="3" name="Picture 3"/>
+                  <wp:cNvGraphicFramePr>
+                    <a:graphicFrameLocks xmlns:a="http://schemas.openxmlformats.org/drawingml/2006/main" noChangeAspect="1"/>
+                  </wp:cNvGraphicFramePr>
+                  <a:graphic xmlns:a="http://schemas.openxmlformats.org/drawingml/2006/main">
+                    <a:graphicData uri="http://schemas.openxmlformats.org/drawingml/2006/picture">
+                      <pic:pic xmlns:pic="http://schemas.openxmlformats.org/drawingml/2006/picture">
+                        <pic:nvPicPr>
+                          <pic:cNvPr id="0" name="Picture 3"/>
+                          <pic:cNvPicPr>
+                            <a:picLocks noChangeAspect="1" noChangeArrowheads="1"/>
+                          </pic:cNvPicPr>
+                        </pic:nvPicPr>
+                        <pic:blipFill>
+                          <a:blip r:embed="rId10" cstate="print">
+                            <a:extLst>
+                              <a:ext uri="{28A0092B-C50C-407E-A947-70E740481C1C}">
+                                <a14:useLocalDpi xmlns:a14="http://schemas.microsoft.com/office/drawing/2010/main" val="0"/>
+                              </a:ext>
+                            </a:extLst>
+                          </a:blip>
+                          <a:srcRect/>
+                          <a:stretch>
+                            <a:fillRect/>
+                          </a:stretch>
+                        </pic:blipFill>
+                        <pic:spPr bwMode="auto">
+                          <a:xfrm>
+                            <a:off x="0" y="0"/>
+                            <a:ext cx="1736021" cy="1371600"/>
+                          </a:xfrm>
+                          <a:prstGeom prst="rect">
+                            <a:avLst/>
+                          </a:prstGeom>
+                          <a:noFill/>
+                          <a:ln>
+                            <a:noFill/>
+                          </a:ln>
+                        </pic:spPr>
+                      </pic:pic>
+                    </a:graphicData>
+                  </a:graphic>
+                </wp:inline>
+              </w:drawing>
+            </w:r>
+          </w:p>
+          <w:p>
+            <w:pPr>
+              <w:pStyle w:val="NoSpacing"/>
+              <w:jc w:val="center"/>
+              <w:rPr>
+                <w:rFonts w:eastAsiaTheme="minorEastAsia"/>
+              </w:rPr>
+            </w:pPr>
+            <m:oMathPara>
+              <m:oMath>
+                <m:sSub>
+                  <m:sSubPr>
+                    <m:ctrlPr>
+                      <w:rPr>
+                        <w:rFonts w:ascii="Cambria Math" w:eastAsiaTheme="minorEastAsia" w:hAnsi="Cambria Math"/>
+                        <w:i/>
+                      </w:rPr>
+                    </m:ctrlPr>
+                  </m:sSubPr>
+                  <m:e>
+                    <m:r>
+                      <w:rPr>
+                        <w:rFonts w:ascii="Cambria Math" w:eastAsiaTheme="minorEastAsia" w:hAnsi="Cambria Math"/>
+                      </w:rPr>
+                      <m:t>σ</m:t>
+                    </m:r>
+                  </m:e>
+                  <m:sub>
+                    <m:r>
+                      <w:rPr>
+                        <w:rFonts w:ascii="Cambria Math" w:eastAsiaTheme="minorEastAsia" w:hAnsi="Cambria Math"/>
+                      </w:rPr>
+                      <m:t>β</m:t>
+                    </m:r>
+                  </m:sub>
+                </m:sSub>
+                <m:r>
+                  <w:rPr>
+                    <w:rFonts w:ascii="Cambria Math" w:eastAsiaTheme="minorEastAsia" w:hAnsi="Cambria Math"/>
+                  </w:rPr>
+                  <m:t xml:space="preserve">=0.1, </m:t>
+                </m:r>
+                <m:sSub>
+                  <m:sSubPr>
+                    <m:ctrlPr>
+                      <w:rPr>
+                        <w:rFonts w:ascii="Cambria Math" w:eastAsiaTheme="minorEastAsia" w:hAnsi="Cambria Math"/>
+                        <w:i/>
+                      </w:rPr>
+                    </m:ctrlPr>
+                  </m:sSubPr>
+                  <m:e>
+                    <m:r>
+                      <w:rPr>
+                        <w:rFonts w:ascii="Cambria Math" w:eastAsiaTheme="minorEastAsia" w:hAnsi="Cambria Math"/>
+                      </w:rPr>
+                      <m:t>σ</m:t>
+                    </m:r>
+                  </m:e>
+                  <m:sub>
+                    <m:r>
+                      <w:rPr>
+                        <w:rFonts w:ascii="Cambria Math" w:eastAsiaTheme="minorEastAsia" w:hAnsi="Cambria Math"/>
+                      </w:rPr>
+                      <m:t>r</m:t>
+                    </m:r>
+                  </m:sub>
+                </m:sSub>
+                <m:r>
+                  <w:rPr>
+                    <w:rFonts w:ascii="Cambria Math" w:eastAsiaTheme="minorEastAsia" w:hAnsi="Cambria Math"/>
+                  </w:rPr>
+                  <m:t>=0.8</m:t>
+                </m:r>
+              </m:oMath>
+            </m:oMathPara>
+          </w:p>
+        </w:tc>
+        <w:tc>
+          <w:tcPr>
+            <w:tcW w:w="4675" w:type="dxa"/>
+            <w:tcBorders>
+              <w:left w:val="single" w:sz="18" w:space="0" w:color="auto"/>
+            </w:tcBorders>
+          </w:tcPr>
+          <w:p>
+            <w:pPr>
+              <w:pStyle w:val="NoSpacing"/>
+              <w:jc w:val="center"/>
+              <w:rPr>
+                <w:rFonts w:eastAsiaTheme="minorEastAsia"/>
+              </w:rPr>
+            </w:pPr>
+            <w:r>
+              <w:rPr>
+                <w:noProof/>
+              </w:rPr>
+              <w:drawing>
+                <wp:inline distT="0" distB="0" distL="0" distR="0" wp14:anchorId="25A6A5CB" wp14:editId="59776D09">
+                  <wp:extent cx="1708688" cy="1371600"/>
+                  <wp:effectExtent l="0" t="0" r="6350" b="0"/>
+                  <wp:docPr id="8" name="Picture 8"/>
+                  <wp:cNvGraphicFramePr>
+                    <a:graphicFrameLocks xmlns:a="http://schemas.openxmlformats.org/drawingml/2006/main" noChangeAspect="1"/>
+                  </wp:cNvGraphicFramePr>
+                  <a:graphic xmlns:a="http://schemas.openxmlformats.org/drawingml/2006/main">
+                    <a:graphicData uri="http://schemas.openxmlformats.org/drawingml/2006/picture">
+                      <pic:pic xmlns:pic="http://schemas.openxmlformats.org/drawingml/2006/picture">
+                        <pic:nvPicPr>
+                          <pic:cNvPr id="0" name="Picture 16"/>
+                          <pic:cNvPicPr>
+                            <a:picLocks noChangeAspect="1" noChangeArrowheads="1"/>
+                          </pic:cNvPicPr>
+                        </pic:nvPicPr>
+                        <pic:blipFill>
+                          <a:blip r:embed="rId11" cstate="print">
+                            <a:extLst>
+                              <a:ext uri="{28A0092B-C50C-407E-A947-70E740481C1C}">
+                                <a14:useLocalDpi xmlns:a14="http://schemas.microsoft.com/office/drawing/2010/main" val="0"/>
+                              </a:ext>
+                            </a:extLst>
+                          </a:blip>
+                          <a:srcRect/>
+                          <a:stretch>
+                            <a:fillRect/>
+                          </a:stretch>
+                        </pic:blipFill>
+                        <pic:spPr bwMode="auto">
+                          <a:xfrm>
+                            <a:off x="0" y="0"/>
+                            <a:ext cx="1708688" cy="1371600"/>
+                          </a:xfrm>
+                          <a:prstGeom prst="rect">
+                            <a:avLst/>
+                          </a:prstGeom>
+                          <a:noFill/>
+                          <a:ln>
+                            <a:noFill/>
+                          </a:ln>
+                        </pic:spPr>
+                      </pic:pic>
+                    </a:graphicData>
+                  </a:graphic>
+                </wp:inline>
+              </w:drawing>
+            </w:r>
+          </w:p>
+          <w:p>
+            <w:pPr>
+              <w:pStyle w:val="NoSpacing"/>
+              <w:jc w:val="center"/>
+              <w:rPr>
+                <w:rFonts w:eastAsiaTheme="minorEastAsia"/>
+              </w:rPr>
+            </w:pPr>
+            <m:oMathPara>
+              <m:oMath>
+                <m:sSub>
+                  <m:sSubPr>
+                    <m:ctrlPr>
+                      <w:rPr>
+                        <w:rFonts w:ascii="Cambria Math" w:eastAsiaTheme="minorEastAsia" w:hAnsi="Cambria Math"/>
+                        <w:i/>
+                      </w:rPr>
+                    </m:ctrlPr>
+                  </m:sSubPr>
+                  <m:e>
+                    <m:r>
+                      <w:rPr>
+                        <w:rFonts w:ascii="Cambria Math" w:eastAsiaTheme="minorEastAsia" w:hAnsi="Cambria Math"/>
+                      </w:rPr>
+                      <m:t>σ</m:t>
+                    </m:r>
+                  </m:e>
+                  <m:sub>
+                    <m:r>
+                      <w:rPr>
+                        <w:rFonts w:ascii="Cambria Math" w:eastAsiaTheme="minorEastAsia" w:hAnsi="Cambria Math"/>
+                      </w:rPr>
+                      <m:t>x</m:t>
+                    </m:r>
+                  </m:sub>
+                </m:sSub>
+                <m:r>
+                  <w:rPr>
+                    <w:rFonts w:ascii="Cambria Math" w:eastAsiaTheme="minorEastAsia" w:hAnsi="Cambria Math"/>
+                  </w:rPr>
+                  <m:t>=0.</m:t>
+                </m:r>
+                <m:r>
+                  <w:rPr>
+                    <w:rFonts w:ascii="Cambria Math" w:eastAsiaTheme="minorEastAsia" w:hAnsi="Cambria Math"/>
+                  </w:rPr>
+                  <m:t>5</m:t>
+                </m:r>
+                <m:r>
+                  <w:rPr>
+                    <w:rFonts w:ascii="Cambria Math" w:eastAsiaTheme="minorEastAsia" w:hAnsi="Cambria Math"/>
+                  </w:rPr>
+                  <m:t xml:space="preserve">, </m:t>
+                </m:r>
+                <m:sSub>
+                  <m:sSubPr>
+                    <m:ctrlPr>
+                      <w:rPr>
+                        <w:rFonts w:ascii="Cambria Math" w:eastAsiaTheme="minorEastAsia" w:hAnsi="Cambria Math"/>
+                        <w:i/>
+                      </w:rPr>
+                    </m:ctrlPr>
+                  </m:sSubPr>
+                  <m:e>
+                    <m:r>
+                      <w:rPr>
+                        <w:rFonts w:ascii="Cambria Math" w:eastAsiaTheme="minorEastAsia" w:hAnsi="Cambria Math"/>
+                      </w:rPr>
+                      <m:t>σ</m:t>
+                    </m:r>
+                  </m:e>
+                  <m:sub>
+                    <m:r>
+                      <w:rPr>
+                        <w:rFonts w:ascii="Cambria Math" w:eastAsiaTheme="minorEastAsia" w:hAnsi="Cambria Math"/>
+                      </w:rPr>
+                      <m:t>y</m:t>
+                    </m:r>
+                  </m:sub>
+                </m:sSub>
+                <m:r>
+                  <w:rPr>
+                    <w:rFonts w:ascii="Cambria Math" w:eastAsiaTheme="minorEastAsia" w:hAnsi="Cambria Math"/>
+                  </w:rPr>
+                  <m:t>=0.</m:t>
+                </m:r>
+                <m:r>
+                  <w:rPr>
+                    <w:rFonts w:ascii="Cambria Math" w:eastAsiaTheme="minorEastAsia" w:hAnsi="Cambria Math"/>
+                  </w:rPr>
+                  <m:t>2</m:t>
+                </m:r>
+                <m:r>
+                  <w:rPr>
+                    <w:rFonts w:ascii="Cambria Math" w:eastAsiaTheme="minorEastAsia" w:hAnsi="Cambria Math"/>
+                  </w:rPr>
+                  <m:t xml:space="preserve">, </m:t>
+                </m:r>
+                <m:sSub>
+                  <m:sSubPr>
+                    <m:ctrlPr>
+                      <w:rPr>
+                        <w:rFonts w:ascii="Cambria Math" w:eastAsiaTheme="minorEastAsia" w:hAnsi="Cambria Math"/>
+                        <w:i/>
+                      </w:rPr>
+                    </m:ctrlPr>
+                  </m:sSubPr>
+                  <m:e>
+                    <m:r>
+                      <w:rPr>
+                        <w:rFonts w:ascii="Cambria Math" w:eastAsiaTheme="minorEastAsia" w:hAnsi="Cambria Math"/>
+                      </w:rPr>
+                      <m:t>σ</m:t>
+                    </m:r>
+                  </m:e>
+                  <m:sub>
+                    <m:r>
+                      <w:rPr>
+                        <w:rFonts w:ascii="Cambria Math" w:eastAsiaTheme="minorEastAsia" w:hAnsi="Cambria Math"/>
+                      </w:rPr>
+                      <m:t>α</m:t>
+                    </m:r>
+                  </m:sub>
+                </m:sSub>
+                <m:r>
+                  <w:rPr>
+                    <w:rFonts w:ascii="Cambria Math" w:eastAsiaTheme="minorEastAsia" w:hAnsi="Cambria Math"/>
+                  </w:rPr>
+                  <m:t>=0.</m:t>
+                </m:r>
+                <m:r>
+                  <w:rPr>
+                    <w:rFonts w:ascii="Cambria Math" w:eastAsiaTheme="minorEastAsia" w:hAnsi="Cambria Math"/>
+                  </w:rPr>
+                  <m:t>2</m:t>
+                </m:r>
+              </m:oMath>
+            </m:oMathPara>
+          </w:p>
+        </w:tc>
+      </w:tr>
+      <w:tr>
+        <w:tc>
+          <w:tcPr>
+            <w:tcW w:w="4675" w:type="dxa"/>
+            <w:tcBorders>
+              <w:right w:val="single" w:sz="18" w:space="0" w:color="auto"/>
+            </w:tcBorders>
+          </w:tcPr>
+          <w:p>
+            <w:pPr>
+              <w:pStyle w:val="NoSpacing"/>
+              <w:jc w:val="center"/>
+              <w:rPr>
+                <w:rFonts w:eastAsiaTheme="minorEastAsia"/>
+              </w:rPr>
+            </w:pPr>
+            <w:r>
+              <w:rPr>
+                <w:noProof/>
+              </w:rPr>
+              <w:lastRenderedPageBreak/>
+              <w:drawing>
+                <wp:inline distT="0" distB="0" distL="0" distR="0" wp14:anchorId="2C5FCD39" wp14:editId="72D75646">
+                  <wp:extent cx="1485265" cy="1203960"/>
+                  <wp:effectExtent l="0" t="0" r="635" b="0"/>
+                  <wp:docPr id="4" name="Picture 4"/>
+                  <wp:cNvGraphicFramePr>
+                    <a:graphicFrameLocks xmlns:a="http://schemas.openxmlformats.org/drawingml/2006/main" noChangeAspect="1"/>
+                  </wp:cNvGraphicFramePr>
+                  <a:graphic xmlns:a="http://schemas.openxmlformats.org/drawingml/2006/main">
+                    <a:graphicData uri="http://schemas.openxmlformats.org/drawingml/2006/picture">
+                      <pic:pic xmlns:pic="http://schemas.openxmlformats.org/drawingml/2006/picture">
+                        <pic:nvPicPr>
+                          <pic:cNvPr id="0" name="Picture 5"/>
+                          <pic:cNvPicPr>
+                            <a:picLocks noChangeAspect="1" noChangeArrowheads="1"/>
+                          </pic:cNvPicPr>
+                        </pic:nvPicPr>
+                        <pic:blipFill rotWithShape="1">
+                          <a:blip r:embed="rId12" cstate="print">
+                            <a:extLst>
+                              <a:ext uri="{28A0092B-C50C-407E-A947-70E740481C1C}">
+                                <a14:useLocalDpi xmlns:a14="http://schemas.microsoft.com/office/drawing/2010/main" val="0"/>
+                              </a:ext>
+                            </a:extLst>
+                          </a:blip>
+                          <a:srcRect b="12222"/>
+                          <a:stretch/>
+                        </pic:blipFill>
+                        <pic:spPr bwMode="auto">
+                          <a:xfrm>
+                            <a:off x="0" y="0"/>
+                            <a:ext cx="1485269" cy="1203963"/>
+                          </a:xfrm>
+                          <a:prstGeom prst="rect">
+                            <a:avLst/>
+                          </a:prstGeom>
+                          <a:noFill/>
+                          <a:ln>
+                            <a:noFill/>
+                          </a:ln>
+                          <a:extLst>
+                            <a:ext uri="{53640926-AAD7-44D8-BBD7-CCE9431645EC}">
+                              <a14:shadowObscured xmlns:a14="http://schemas.microsoft.com/office/drawing/2010/main"/>
+                            </a:ext>
+                          </a:extLst>
+                        </pic:spPr>
+                      </pic:pic>
+                    </a:graphicData>
+                  </a:graphic>
+                </wp:inline>
+              </w:drawing>
+            </w:r>
+          </w:p>
+          <w:p>
+            <w:pPr>
+              <w:pStyle w:val="NoSpacing"/>
+              <w:jc w:val="center"/>
+              <w:rPr>
+                <w:rFonts w:eastAsiaTheme="minorEastAsia"/>
+              </w:rPr>
+            </w:pPr>
+            <m:oMathPara>
+              <m:oMath>
+                <m:sSub>
+                  <m:sSubPr>
+                    <m:ctrlPr>
+                      <w:rPr>
+                        <w:rFonts w:ascii="Cambria Math" w:eastAsiaTheme="minorEastAsia" w:hAnsi="Cambria Math"/>
+                        <w:i/>
+                      </w:rPr>
+                    </m:ctrlPr>
+                  </m:sSubPr>
+                  <m:e>
+                    <m:r>
+                      <w:rPr>
+                        <w:rFonts w:ascii="Cambria Math" w:eastAsiaTheme="minorEastAsia" w:hAnsi="Cambria Math"/>
+                      </w:rPr>
+                      <m:t>σ</m:t>
+                    </m:r>
+                  </m:e>
+                  <m:sub>
+                    <m:r>
+                      <w:rPr>
+                        <w:rFonts w:ascii="Cambria Math" w:eastAsiaTheme="minorEastAsia" w:hAnsi="Cambria Math"/>
+                      </w:rPr>
+                      <m:t>β</m:t>
+                    </m:r>
+                  </m:sub>
+                </m:sSub>
+                <m:r>
+                  <w:rPr>
+                    <w:rFonts w:ascii="Cambria Math" w:eastAsiaTheme="minorEastAsia" w:hAnsi="Cambria Math"/>
+                  </w:rPr>
+                  <m:t xml:space="preserve">=0.05, </m:t>
+                </m:r>
+                <m:sSub>
+                  <m:sSubPr>
+                    <m:ctrlPr>
+                      <w:rPr>
+                        <w:rFonts w:ascii="Cambria Math" w:eastAsiaTheme="minorEastAsia" w:hAnsi="Cambria Math"/>
+                        <w:i/>
+                      </w:rPr>
+                    </m:ctrlPr>
+                  </m:sSubPr>
+                  <m:e>
+                    <m:r>
+                      <w:rPr>
+                        <w:rFonts w:ascii="Cambria Math" w:eastAsiaTheme="minorEastAsia" w:hAnsi="Cambria Math"/>
+                      </w:rPr>
+                      <m:t>σ</m:t>
+                    </m:r>
+                  </m:e>
+                  <m:sub>
+                    <m:r>
+                      <w:rPr>
+                        <w:rFonts w:ascii="Cambria Math" w:eastAsiaTheme="minorEastAsia" w:hAnsi="Cambria Math"/>
+                      </w:rPr>
+                      <m:t>r</m:t>
+                    </m:r>
+                  </m:sub>
+                </m:sSub>
+                <m:r>
+                  <w:rPr>
+                    <w:rFonts w:ascii="Cambria Math" w:eastAsiaTheme="minorEastAsia" w:hAnsi="Cambria Math"/>
+                  </w:rPr>
+                  <m:t>=0.05</m:t>
+                </m:r>
+              </m:oMath>
+            </m:oMathPara>
+          </w:p>
+        </w:tc>
+        <w:tc>
+          <w:tcPr>
+            <w:tcW w:w="4675" w:type="dxa"/>
+            <w:tcBorders>
+              <w:left w:val="single" w:sz="18" w:space="0" w:color="auto"/>
+            </w:tcBorders>
+          </w:tcPr>
+          <w:p>
+            <w:pPr>
+              <w:pStyle w:val="NoSpacing"/>
+              <w:jc w:val="center"/>
+              <w:rPr>
+                <w:rFonts w:eastAsiaTheme="minorEastAsia"/>
+              </w:rPr>
+            </w:pPr>
+            <w:r>
+              <w:rPr>
+                <w:noProof/>
+              </w:rPr>
+              <w:drawing>
+                <wp:inline distT="0" distB="0" distL="0" distR="0" wp14:anchorId="03453942" wp14:editId="68BE2259">
+                  <wp:extent cx="1706559" cy="1371600"/>
+                  <wp:effectExtent l="0" t="0" r="8255" b="0"/>
+                  <wp:docPr id="9" name="Picture 9"/>
+                  <wp:cNvGraphicFramePr>
+                    <a:graphicFrameLocks xmlns:a="http://schemas.openxmlformats.org/drawingml/2006/main" noChangeAspect="1"/>
+                  </wp:cNvGraphicFramePr>
+                  <a:graphic xmlns:a="http://schemas.openxmlformats.org/drawingml/2006/main">
+                    <a:graphicData uri="http://schemas.openxmlformats.org/drawingml/2006/picture">
+                      <pic:pic xmlns:pic="http://schemas.openxmlformats.org/drawingml/2006/picture">
+                        <pic:nvPicPr>
+                          <pic:cNvPr id="0" name="Picture 18"/>
+                          <pic:cNvPicPr>
+                            <a:picLocks noChangeAspect="1" noChangeArrowheads="1"/>
+                          </pic:cNvPicPr>
+                        </pic:nvPicPr>
+                        <pic:blipFill>
+                          <a:blip r:embed="rId13" cstate="print">
+                            <a:extLst>
+                              <a:ext uri="{28A0092B-C50C-407E-A947-70E740481C1C}">
+                                <a14:useLocalDpi xmlns:a14="http://schemas.microsoft.com/office/drawing/2010/main" val="0"/>
+                              </a:ext>
+                            </a:extLst>
+                          </a:blip>
+                          <a:srcRect/>
+                          <a:stretch>
+                            <a:fillRect/>
+                          </a:stretch>
+                        </pic:blipFill>
+                        <pic:spPr bwMode="auto">
+                          <a:xfrm>
+                            <a:off x="0" y="0"/>
+                            <a:ext cx="1706559" cy="1371600"/>
+                          </a:xfrm>
+                          <a:prstGeom prst="rect">
+                            <a:avLst/>
+                          </a:prstGeom>
+                          <a:noFill/>
+                          <a:ln>
+                            <a:noFill/>
+                          </a:ln>
+                        </pic:spPr>
+                      </pic:pic>
+                    </a:graphicData>
+                  </a:graphic>
+                </wp:inline>
+              </w:drawing>
+            </w:r>
+          </w:p>
+          <w:p>
+            <w:pPr>
+              <w:pStyle w:val="NoSpacing"/>
+              <w:jc w:val="center"/>
+              <w:rPr>
+                <w:rFonts w:eastAsiaTheme="minorEastAsia"/>
+              </w:rPr>
+            </w:pPr>
+            <m:oMathPara>
+              <m:oMath>
+                <m:sSub>
+                  <m:sSubPr>
+                    <m:ctrlPr>
+                      <w:rPr>
+                        <w:rFonts w:ascii="Cambria Math" w:eastAsiaTheme="minorEastAsia" w:hAnsi="Cambria Math"/>
+                        <w:i/>
+                      </w:rPr>
+                    </m:ctrlPr>
+                  </m:sSubPr>
+                  <m:e>
+                    <m:r>
+                      <w:rPr>
+                        <w:rFonts w:ascii="Cambria Math" w:eastAsiaTheme="minorEastAsia" w:hAnsi="Cambria Math"/>
+                      </w:rPr>
+                      <m:t>σ</m:t>
+                    </m:r>
+                  </m:e>
+                  <m:sub>
+                    <m:r>
+                      <w:rPr>
+                        <w:rFonts w:ascii="Cambria Math" w:eastAsiaTheme="minorEastAsia" w:hAnsi="Cambria Math"/>
+                      </w:rPr>
+                      <m:t>x</m:t>
+                    </m:r>
+                  </m:sub>
+                </m:sSub>
+                <m:r>
+                  <w:rPr>
+                    <w:rFonts w:ascii="Cambria Math" w:eastAsiaTheme="minorEastAsia" w:hAnsi="Cambria Math"/>
+                  </w:rPr>
+                  <m:t xml:space="preserve">=0.5, </m:t>
+                </m:r>
+                <m:sSub>
+                  <m:sSubPr>
+                    <m:ctrlPr>
+                      <w:rPr>
+                        <w:rFonts w:ascii="Cambria Math" w:eastAsiaTheme="minorEastAsia" w:hAnsi="Cambria Math"/>
+                        <w:i/>
+                      </w:rPr>
+                    </m:ctrlPr>
+                  </m:sSubPr>
+                  <m:e>
+                    <m:r>
+                      <w:rPr>
+                        <w:rFonts w:ascii="Cambria Math" w:eastAsiaTheme="minorEastAsia" w:hAnsi="Cambria Math"/>
+                      </w:rPr>
+                      <m:t>σ</m:t>
+                    </m:r>
+                  </m:e>
+                  <m:sub>
+                    <m:r>
+                      <w:rPr>
+                        <w:rFonts w:ascii="Cambria Math" w:eastAsiaTheme="minorEastAsia" w:hAnsi="Cambria Math"/>
+                      </w:rPr>
+                      <m:t>y</m:t>
+                    </m:r>
+                  </m:sub>
+                </m:sSub>
+                <m:r>
+                  <w:rPr>
+                    <w:rFonts w:ascii="Cambria Math" w:eastAsiaTheme="minorEastAsia" w:hAnsi="Cambria Math"/>
+                  </w:rPr>
+                  <m:t>=0.</m:t>
+                </m:r>
+                <m:r>
+                  <w:rPr>
+                    <w:rFonts w:ascii="Cambria Math" w:eastAsiaTheme="minorEastAsia" w:hAnsi="Cambria Math"/>
+                  </w:rPr>
+                  <m:t>5</m:t>
+                </m:r>
+                <m:r>
+                  <w:rPr>
+                    <w:rFonts w:ascii="Cambria Math" w:eastAsiaTheme="minorEastAsia" w:hAnsi="Cambria Math"/>
+                  </w:rPr>
+                  <m:t xml:space="preserve">, </m:t>
+                </m:r>
+                <m:sSub>
+                  <m:sSubPr>
+                    <m:ctrlPr>
+                      <w:rPr>
+                        <w:rFonts w:ascii="Cambria Math" w:eastAsiaTheme="minorEastAsia" w:hAnsi="Cambria Math"/>
+                        <w:i/>
+                      </w:rPr>
+                    </m:ctrlPr>
+                  </m:sSubPr>
+                  <m:e>
+                    <m:r>
+                      <w:rPr>
+                        <w:rFonts w:ascii="Cambria Math" w:eastAsiaTheme="minorEastAsia" w:hAnsi="Cambria Math"/>
+                      </w:rPr>
+                      <m:t>σ</m:t>
+                    </m:r>
+                  </m:e>
+                  <m:sub>
+                    <m:r>
+                      <w:rPr>
+                        <w:rFonts w:ascii="Cambria Math" w:eastAsiaTheme="minorEastAsia" w:hAnsi="Cambria Math"/>
+                      </w:rPr>
+                      <m:t>α</m:t>
+                    </m:r>
+                  </m:sub>
+                </m:sSub>
+                <m:r>
+                  <w:rPr>
+                    <w:rFonts w:ascii="Cambria Math" w:eastAsiaTheme="minorEastAsia" w:hAnsi="Cambria Math"/>
+                  </w:rPr>
+                  <m:t>=0.</m:t>
+                </m:r>
+                <m:r>
+                  <w:rPr>
+                    <w:rFonts w:ascii="Cambria Math" w:eastAsiaTheme="minorEastAsia" w:hAnsi="Cambria Math"/>
+                  </w:rPr>
+                  <m:t>5</m:t>
+                </m:r>
+              </m:oMath>
+            </m:oMathPara>
+          </w:p>
+        </w:tc>
+      </w:tr>
+      <w:tr>
+        <w:trPr>
+          <w:trHeight w:val="58"/>
+        </w:trPr>
+        <w:tc>
+          <w:tcPr>
+            <w:tcW w:w="4675" w:type="dxa"/>
+            <w:tcBorders>
+              <w:right w:val="single" w:sz="18" w:space="0" w:color="auto"/>
+            </w:tcBorders>
+          </w:tcPr>
+          <w:p>
+            <w:pPr>
+              <w:pStyle w:val="NoSpacing"/>
+              <w:jc w:val="center"/>
+              <w:rPr>
+                <w:rFonts w:eastAsiaTheme="minorEastAsia"/>
+              </w:rPr>
+            </w:pPr>
+            <w:r>
+              <w:rPr>
+                <w:noProof/>
+              </w:rPr>
+              <w:drawing>
+                <wp:inline distT="0" distB="0" distL="0" distR="0" wp14:anchorId="01C72B97" wp14:editId="2F273D74">
+                  <wp:extent cx="1695172" cy="1371600"/>
+                  <wp:effectExtent l="0" t="0" r="635" b="0"/>
+                  <wp:docPr id="5" name="Picture 5"/>
+                  <wp:cNvGraphicFramePr>
+                    <a:graphicFrameLocks xmlns:a="http://schemas.openxmlformats.org/drawingml/2006/main" noChangeAspect="1"/>
+                  </wp:cNvGraphicFramePr>
+                  <a:graphic xmlns:a="http://schemas.openxmlformats.org/drawingml/2006/main">
+                    <a:graphicData uri="http://schemas.openxmlformats.org/drawingml/2006/picture">
+                      <pic:pic xmlns:pic="http://schemas.openxmlformats.org/drawingml/2006/picture">
+                        <pic:nvPicPr>
+                          <pic:cNvPr id="0" name="Picture 7"/>
+                          <pic:cNvPicPr>
+                            <a:picLocks noChangeAspect="1" noChangeArrowheads="1"/>
+                          </pic:cNvPicPr>
+                        </pic:nvPicPr>
+                        <pic:blipFill rotWithShape="1">
+                          <a:blip r:embed="rId14" cstate="print">
+                            <a:extLst>
+                              <a:ext uri="{28A0092B-C50C-407E-A947-70E740481C1C}">
+                                <a14:useLocalDpi xmlns:a14="http://schemas.microsoft.com/office/drawing/2010/main" val="0"/>
+                              </a:ext>
+                            </a:extLst>
+                          </a:blip>
+                          <a:srcRect b="6991"/>
+                          <a:stretch/>
+                        </pic:blipFill>
+                        <pic:spPr bwMode="auto">
+                          <a:xfrm>
+                            <a:off x="0" y="0"/>
+                            <a:ext cx="1695172" cy="1371600"/>
+                          </a:xfrm>
+                          <a:prstGeom prst="rect">
+                            <a:avLst/>
+                          </a:prstGeom>
+                          <a:noFill/>
+                          <a:ln>
+                            <a:noFill/>
+                          </a:ln>
+                          <a:extLst>
+                            <a:ext uri="{53640926-AAD7-44D8-BBD7-CCE9431645EC}">
+                              <a14:shadowObscured xmlns:a14="http://schemas.microsoft.com/office/drawing/2010/main"/>
+                            </a:ext>
+                          </a:extLst>
+                        </pic:spPr>
+                      </pic:pic>
+                    </a:graphicData>
+                  </a:graphic>
+                </wp:inline>
+              </w:drawing>
+            </w:r>
+          </w:p>
+          <w:p>
+            <w:pPr>
+              <w:pStyle w:val="NoSpacing"/>
+              <w:jc w:val="center"/>
+              <w:rPr>
+                <w:rFonts w:eastAsiaTheme="minorEastAsia"/>
+              </w:rPr>
+            </w:pPr>
+            <m:oMathPara>
+              <m:oMath>
+                <m:sSub>
+                  <m:sSubPr>
+                    <m:ctrlPr>
+                      <w:rPr>
+                        <w:rFonts w:ascii="Cambria Math" w:eastAsiaTheme="minorEastAsia" w:hAnsi="Cambria Math"/>
+                        <w:i/>
+                      </w:rPr>
+                    </m:ctrlPr>
+                  </m:sSubPr>
+                  <m:e>
+                    <m:r>
+                      <w:rPr>
+                        <w:rFonts w:ascii="Cambria Math" w:eastAsiaTheme="minorEastAsia" w:hAnsi="Cambria Math"/>
+                      </w:rPr>
+                      <m:t>σ</m:t>
+                    </m:r>
+                  </m:e>
+                  <m:sub>
+                    <m:r>
+                      <w:rPr>
+                        <w:rFonts w:ascii="Cambria Math" w:eastAsiaTheme="minorEastAsia" w:hAnsi="Cambria Math"/>
+                      </w:rPr>
+                      <m:t>β</m:t>
+                    </m:r>
+                  </m:sub>
+                </m:sSub>
+                <m:r>
+                  <w:rPr>
+                    <w:rFonts w:ascii="Cambria Math" w:eastAsiaTheme="minorEastAsia" w:hAnsi="Cambria Math"/>
+                  </w:rPr>
+                  <m:t xml:space="preserve">=0.8, </m:t>
+                </m:r>
+                <m:sSub>
+                  <m:sSubPr>
+                    <m:ctrlPr>
+                      <w:rPr>
+                        <w:rFonts w:ascii="Cambria Math" w:eastAsiaTheme="minorEastAsia" w:hAnsi="Cambria Math"/>
+                        <w:i/>
+                      </w:rPr>
+                    </m:ctrlPr>
+                  </m:sSubPr>
+                  <m:e>
+                    <m:r>
+                      <w:rPr>
+                        <w:rFonts w:ascii="Cambria Math" w:eastAsiaTheme="minorEastAsia" w:hAnsi="Cambria Math"/>
+                      </w:rPr>
+                      <m:t>σ</m:t>
+                    </m:r>
+                  </m:e>
+                  <m:sub>
+                    <m:r>
+                      <w:rPr>
+                        <w:rFonts w:ascii="Cambria Math" w:eastAsiaTheme="minorEastAsia" w:hAnsi="Cambria Math"/>
+                      </w:rPr>
+                      <m:t>r</m:t>
+                    </m:r>
+                  </m:sub>
+                </m:sSub>
+                <m:r>
+                  <w:rPr>
+                    <w:rFonts w:ascii="Cambria Math" w:eastAsiaTheme="minorEastAsia" w:hAnsi="Cambria Math"/>
+                  </w:rPr>
+                  <m:t>=0.1</m:t>
+                </m:r>
+              </m:oMath>
+            </m:oMathPara>
+          </w:p>
+        </w:tc>
+        <w:tc>
+          <w:tcPr>
+            <w:tcW w:w="4675" w:type="dxa"/>
+            <w:tcBorders>
+              <w:left w:val="single" w:sz="18" w:space="0" w:color="auto"/>
+            </w:tcBorders>
+          </w:tcPr>
+          <w:p>
+            <w:pPr>
+              <w:pStyle w:val="NoSpacing"/>
+              <w:jc w:val="center"/>
+              <w:rPr>
+                <w:rFonts w:eastAsiaTheme="minorEastAsia"/>
+              </w:rPr>
+            </w:pPr>
+            <w:r>
+              <w:rPr>
+                <w:noProof/>
+              </w:rPr>
+              <w:drawing>
+                <wp:inline distT="0" distB="0" distL="0" distR="0" wp14:anchorId="44077E72" wp14:editId="62196D20">
+                  <wp:extent cx="1682803" cy="1371600"/>
+                  <wp:effectExtent l="0" t="0" r="0" b="0"/>
+                  <wp:docPr id="10" name="Picture 10"/>
+                  <wp:cNvGraphicFramePr>
+                    <a:graphicFrameLocks xmlns:a="http://schemas.openxmlformats.org/drawingml/2006/main" noChangeAspect="1"/>
+                  </wp:cNvGraphicFramePr>
+                  <a:graphic xmlns:a="http://schemas.openxmlformats.org/drawingml/2006/main">
+                    <a:graphicData uri="http://schemas.openxmlformats.org/drawingml/2006/picture">
+                      <pic:pic xmlns:pic="http://schemas.openxmlformats.org/drawingml/2006/picture">
+                        <pic:nvPicPr>
+                          <pic:cNvPr id="0" name="Picture 20"/>
+                          <pic:cNvPicPr>
+                            <a:picLocks noChangeAspect="1" noChangeArrowheads="1"/>
+                          </pic:cNvPicPr>
+                        </pic:nvPicPr>
+                        <pic:blipFill>
+                          <a:blip r:embed="rId15" cstate="print">
+                            <a:extLst>
+                              <a:ext uri="{28A0092B-C50C-407E-A947-70E740481C1C}">
+                                <a14:useLocalDpi xmlns:a14="http://schemas.microsoft.com/office/drawing/2010/main" val="0"/>
+                              </a:ext>
+                            </a:extLst>
+                          </a:blip>
+                          <a:srcRect/>
+                          <a:stretch>
+                            <a:fillRect/>
+                          </a:stretch>
+                        </pic:blipFill>
+                        <pic:spPr bwMode="auto">
+                          <a:xfrm>
+                            <a:off x="0" y="0"/>
+                            <a:ext cx="1682803" cy="1371600"/>
+                          </a:xfrm>
+                          <a:prstGeom prst="rect">
+                            <a:avLst/>
+                          </a:prstGeom>
+                          <a:noFill/>
+                          <a:ln>
+                            <a:noFill/>
+                          </a:ln>
+                        </pic:spPr>
+                      </pic:pic>
+                    </a:graphicData>
+                  </a:graphic>
+                </wp:inline>
+              </w:drawing>
+            </w:r>
+          </w:p>
+          <w:p>
+            <w:pPr>
+              <w:pStyle w:val="NoSpacing"/>
+              <w:jc w:val="center"/>
+              <w:rPr>
+                <w:rFonts w:eastAsiaTheme="minorEastAsia"/>
+              </w:rPr>
+            </w:pPr>
+            <m:oMathPara>
+              <m:oMath>
+                <m:sSub>
+                  <m:sSubPr>
+                    <m:ctrlPr>
+                      <w:rPr>
+                        <w:rFonts w:ascii="Cambria Math" w:eastAsiaTheme="minorEastAsia" w:hAnsi="Cambria Math"/>
+                        <w:i/>
+                      </w:rPr>
+                    </m:ctrlPr>
+                  </m:sSubPr>
+                  <m:e>
+                    <m:r>
+                      <w:rPr>
+                        <w:rFonts w:ascii="Cambria Math" w:eastAsiaTheme="minorEastAsia" w:hAnsi="Cambria Math"/>
+                      </w:rPr>
+                      <m:t>σ</m:t>
+                    </m:r>
+                  </m:e>
+                  <m:sub>
+                    <m:r>
+                      <w:rPr>
+                        <w:rFonts w:ascii="Cambria Math" w:eastAsiaTheme="minorEastAsia" w:hAnsi="Cambria Math"/>
+                      </w:rPr>
+                      <m:t>x</m:t>
+                    </m:r>
+                  </m:sub>
+                </m:sSub>
+                <m:r>
+                  <w:rPr>
+                    <w:rFonts w:ascii="Cambria Math" w:eastAsiaTheme="minorEastAsia" w:hAnsi="Cambria Math"/>
+                  </w:rPr>
+                  <m:t>=0.</m:t>
+                </m:r>
+                <m:r>
+                  <w:rPr>
+                    <w:rFonts w:ascii="Cambria Math" w:eastAsiaTheme="minorEastAsia" w:hAnsi="Cambria Math"/>
+                  </w:rPr>
+                  <m:t>025</m:t>
+                </m:r>
+                <m:r>
+                  <w:rPr>
+                    <w:rFonts w:ascii="Cambria Math" w:eastAsiaTheme="minorEastAsia" w:hAnsi="Cambria Math"/>
+                  </w:rPr>
+                  <m:t xml:space="preserve">, </m:t>
+                </m:r>
+                <m:sSub>
+                  <m:sSubPr>
+                    <m:ctrlPr>
+                      <w:rPr>
+                        <w:rFonts w:ascii="Cambria Math" w:eastAsiaTheme="minorEastAsia" w:hAnsi="Cambria Math"/>
+                        <w:i/>
+                      </w:rPr>
+                    </m:ctrlPr>
+                  </m:sSubPr>
+                  <m:e>
+                    <m:r>
+                      <w:rPr>
+                        <w:rFonts w:ascii="Cambria Math" w:eastAsiaTheme="minorEastAsia" w:hAnsi="Cambria Math"/>
+                      </w:rPr>
+                      <m:t>σ</m:t>
+                    </m:r>
+                  </m:e>
+                  <m:sub>
+                    <m:r>
+                      <w:rPr>
+                        <w:rFonts w:ascii="Cambria Math" w:eastAsiaTheme="minorEastAsia" w:hAnsi="Cambria Math"/>
+                      </w:rPr>
+                      <m:t>y</m:t>
+                    </m:r>
+                  </m:sub>
+                </m:sSub>
+                <m:r>
+                  <w:rPr>
+                    <w:rFonts w:ascii="Cambria Math" w:eastAsiaTheme="minorEastAsia" w:hAnsi="Cambria Math"/>
+                  </w:rPr>
+                  <m:t>=0.</m:t>
+                </m:r>
+                <m:r>
+                  <w:rPr>
+                    <w:rFonts w:ascii="Cambria Math" w:eastAsiaTheme="minorEastAsia" w:hAnsi="Cambria Math"/>
+                  </w:rPr>
+                  <m:t>01</m:t>
+                </m:r>
+                <m:r>
+                  <w:rPr>
+                    <w:rFonts w:ascii="Cambria Math" w:eastAsiaTheme="minorEastAsia" w:hAnsi="Cambria Math"/>
+                  </w:rPr>
+                  <m:t xml:space="preserve">, </m:t>
+                </m:r>
+                <m:sSub>
+                  <m:sSubPr>
+                    <m:ctrlPr>
+                      <w:rPr>
+                        <w:rFonts w:ascii="Cambria Math" w:eastAsiaTheme="minorEastAsia" w:hAnsi="Cambria Math"/>
+                        <w:i/>
+                      </w:rPr>
+                    </m:ctrlPr>
+                  </m:sSubPr>
+                  <m:e>
+                    <m:r>
+                      <w:rPr>
+                        <w:rFonts w:ascii="Cambria Math" w:eastAsiaTheme="minorEastAsia" w:hAnsi="Cambria Math"/>
+                      </w:rPr>
+                      <m:t>σ</m:t>
+                    </m:r>
+                  </m:e>
+                  <m:sub>
+                    <m:r>
+                      <w:rPr>
+                        <w:rFonts w:ascii="Cambria Math" w:eastAsiaTheme="minorEastAsia" w:hAnsi="Cambria Math"/>
+                      </w:rPr>
+                      <m:t>α</m:t>
+                    </m:r>
+                  </m:sub>
+                </m:sSub>
+                <m:r>
+                  <w:rPr>
+                    <w:rFonts w:ascii="Cambria Math" w:eastAsiaTheme="minorEastAsia" w:hAnsi="Cambria Math"/>
+                  </w:rPr>
+                  <m:t>=0.</m:t>
+                </m:r>
+                <m:r>
+                  <w:rPr>
+                    <w:rFonts w:ascii="Cambria Math" w:eastAsiaTheme="minorEastAsia" w:hAnsi="Cambria Math"/>
+                  </w:rPr>
+                  <m:t>01</m:t>
+                </m:r>
+              </m:oMath>
+            </m:oMathPara>
+          </w:p>
+        </w:tc>
+      </w:tr>
+    </w:tbl>
+    <w:p>
+      <w:pPr>
+        <w:pStyle w:val="NoSpacing"/>
+        <w:ind w:left="720"/>
+        <w:rPr>
+          <w:rFonts w:eastAsiaTheme="minorEastAsia"/>
         </w:rPr>
       </w:pPr>
     </w:p>
     <w:sectPr>
-      <w:headerReference w:type="default" r:id="rId8"/>
+      <w:headerReference w:type="default" r:id="rId16"/>
       <w:pgSz w:w="12240" w:h="15840"/>
       <w:pgMar w:top="1440" w:right="1440" w:bottom="1440" w:left="1440" w:header="720" w:footer="720" w:gutter="0"/>
       <w:cols w:space="720"/>
@@ -5292,6 +7406,95 @@
       </w:pPr>
     </w:lvl>
   </w:abstractNum>
+  <w:abstractNum w:abstractNumId="3" w15:restartNumberingAfterBreak="0">
+    <w:nsid w:val="7DBC59F8"/>
+    <w:multiLevelType w:val="hybridMultilevel"/>
+    <w:tmpl w:val="6C48A1C6"/>
+    <w:lvl w:ilvl="0" w:tplc="04090015">
+      <w:start w:val="1"/>
+      <w:numFmt w:val="upperLetter"/>
+      <w:lvlText w:val="%1."/>
+      <w:lvlJc w:val="left"/>
+      <w:pPr>
+        <w:ind w:left="720" w:hanging="360"/>
+      </w:pPr>
+      <w:rPr>
+        <w:rFonts w:hint="default"/>
+      </w:rPr>
+    </w:lvl>
+    <w:lvl w:ilvl="1" w:tplc="04090019" w:tentative="1">
+      <w:start w:val="1"/>
+      <w:numFmt w:val="lowerLetter"/>
+      <w:lvlText w:val="%2."/>
+      <w:lvlJc w:val="left"/>
+      <w:pPr>
+        <w:ind w:left="1440" w:hanging="360"/>
+      </w:pPr>
+    </w:lvl>
+    <w:lvl w:ilvl="2" w:tplc="0409001B" w:tentative="1">
+      <w:start w:val="1"/>
+      <w:numFmt w:val="lowerRoman"/>
+      <w:lvlText w:val="%3."/>
+      <w:lvlJc w:val="right"/>
+      <w:pPr>
+        <w:ind w:left="2160" w:hanging="180"/>
+      </w:pPr>
+    </w:lvl>
+    <w:lvl w:ilvl="3" w:tplc="0409000F" w:tentative="1">
+      <w:start w:val="1"/>
+      <w:numFmt w:val="decimal"/>
+      <w:lvlText w:val="%4."/>
+      <w:lvlJc w:val="left"/>
+      <w:pPr>
+        <w:ind w:left="2880" w:hanging="360"/>
+      </w:pPr>
+    </w:lvl>
+    <w:lvl w:ilvl="4" w:tplc="04090019" w:tentative="1">
+      <w:start w:val="1"/>
+      <w:numFmt w:val="lowerLetter"/>
+      <w:lvlText w:val="%5."/>
+      <w:lvlJc w:val="left"/>
+      <w:pPr>
+        <w:ind w:left="3600" w:hanging="360"/>
+      </w:pPr>
+    </w:lvl>
+    <w:lvl w:ilvl="5" w:tplc="0409001B" w:tentative="1">
+      <w:start w:val="1"/>
+      <w:numFmt w:val="lowerRoman"/>
+      <w:lvlText w:val="%6."/>
+      <w:lvlJc w:val="right"/>
+      <w:pPr>
+        <w:ind w:left="4320" w:hanging="180"/>
+      </w:pPr>
+    </w:lvl>
+    <w:lvl w:ilvl="6" w:tplc="0409000F" w:tentative="1">
+      <w:start w:val="1"/>
+      <w:numFmt w:val="decimal"/>
+      <w:lvlText w:val="%7."/>
+      <w:lvlJc w:val="left"/>
+      <w:pPr>
+        <w:ind w:left="5040" w:hanging="360"/>
+      </w:pPr>
+    </w:lvl>
+    <w:lvl w:ilvl="7" w:tplc="04090019" w:tentative="1">
+      <w:start w:val="1"/>
+      <w:numFmt w:val="lowerLetter"/>
+      <w:lvlText w:val="%8."/>
+      <w:lvlJc w:val="left"/>
+      <w:pPr>
+        <w:ind w:left="5760" w:hanging="360"/>
+      </w:pPr>
+    </w:lvl>
+    <w:lvl w:ilvl="8" w:tplc="0409001B" w:tentative="1">
+      <w:start w:val="1"/>
+      <w:numFmt w:val="lowerRoman"/>
+      <w:lvlText w:val="%9."/>
+      <w:lvlJc w:val="right"/>
+      <w:pPr>
+        <w:ind w:left="6480" w:hanging="180"/>
+      </w:pPr>
+    </w:lvl>
+  </w:abstractNum>
   <w:num w:numId="1">
     <w:abstractNumId w:val="1"/>
   </w:num>
@@ -5300,6 +7503,9 @@
   </w:num>
   <w:num w:numId="3">
     <w:abstractNumId w:val="0"/>
+  </w:num>
+  <w:num w:numId="4">
+    <w:abstractNumId w:val="3"/>
   </w:num>
 </w:numbering>
 </file>
@@ -5803,6 +8009,25 @@
       <w:spacing w:after="0" w:line="240" w:lineRule="auto"/>
     </w:pPr>
   </w:style>
+  <w:style w:type="table" w:styleId="TableGrid">
+    <w:name w:val="Table Grid"/>
+    <w:basedOn w:val="TableNormal"/>
+    <w:uiPriority w:val="39"/>
+    <w:rsid w:val="009A4C85"/>
+    <w:pPr>
+      <w:spacing w:after="0" w:line="240" w:lineRule="auto"/>
+    </w:pPr>
+    <w:tblPr>
+      <w:tblBorders>
+        <w:top w:val="single" w:sz="4" w:space="0" w:color="auto"/>
+        <w:left w:val="single" w:sz="4" w:space="0" w:color="auto"/>
+        <w:bottom w:val="single" w:sz="4" w:space="0" w:color="auto"/>
+        <w:right w:val="single" w:sz="4" w:space="0" w:color="auto"/>
+        <w:insideH w:val="single" w:sz="4" w:space="0" w:color="auto"/>
+        <w:insideV w:val="single" w:sz="4" w:space="0" w:color="auto"/>
+      </w:tblBorders>
+    </w:tblPr>
+  </w:style>
 </w:styles>
 </file>
 

</xml_diff>